<commit_message>
Make generateWeeklyReport() in weeklyReportService minimally functional
</commit_message>
<xml_diff>
--- a/backend/assets/timesheet-template.docx
+++ b/backend/assets/timesheet-template.docx
@@ -275,14 +275,14 @@
         <w:tblLook w:val="04A0" w:firstRow="1" w:lastRow="0" w:firstColumn="1" w:lastColumn="0" w:noHBand="0" w:noVBand="1"/>
       </w:tblPr>
       <w:tblGrid>
-        <w:gridCol w:w="3347"/>
-        <w:gridCol w:w="1759"/>
-        <w:gridCol w:w="1915"/>
+        <w:gridCol w:w="3472"/>
+        <w:gridCol w:w="1289"/>
+        <w:gridCol w:w="1918"/>
         <w:gridCol w:w="1597"/>
-        <w:gridCol w:w="2145"/>
-        <w:gridCol w:w="1405"/>
-        <w:gridCol w:w="1015"/>
-        <w:gridCol w:w="1244"/>
+        <w:gridCol w:w="1560"/>
+        <w:gridCol w:w="1408"/>
+        <w:gridCol w:w="1390"/>
+        <w:gridCol w:w="1793"/>
       </w:tblGrid>
       <w:tr>
         <w:trPr>
@@ -719,6 +719,13 @@
                 <w:szCs w:val="28"/>
               </w:rPr>
             </w:pPr>
+            <w:r>
+              <w:rPr>
+                <w:sz w:val="28"/>
+                <w:szCs w:val="28"/>
+              </w:rPr>
+              <w:t>{#workBlocks}</w:t>
+            </w:r>
           </w:p>
         </w:tc>
         <w:tc>
@@ -739,23 +746,7 @@
                 <w:sz w:val="28"/>
                 <w:szCs w:val="28"/>
               </w:rPr>
-              <w:t>{#</w:t>
-            </w:r>
-            <w:proofErr w:type="gramStart"/>
-            <w:r>
-              <w:rPr>
-                <w:sz w:val="28"/>
-                <w:szCs w:val="28"/>
-              </w:rPr>
-              <w:t>jobs}{</w:t>
-            </w:r>
-            <w:proofErr w:type="gramEnd"/>
-            <w:r>
-              <w:rPr>
-                <w:sz w:val="28"/>
-                <w:szCs w:val="28"/>
-              </w:rPr>
-              <w:t>jobId}</w:t>
+              <w:t>{jobId}</w:t>
             </w:r>
           </w:p>
         </w:tc>
@@ -832,47 +823,47 @@
                 <w:szCs w:val="28"/>
               </w:rPr>
             </w:pPr>
+          </w:p>
+        </w:tc>
+        <w:tc>
+          <w:tcPr>
+            <w:tcW w:w="1525" w:type="dxa"/>
+            <w:vAlign w:val="bottom"/>
+          </w:tcPr>
+          <w:p>
+            <w:pPr>
+              <w:jc w:val="center"/>
+              <w:rPr>
+                <w:sz w:val="28"/>
+                <w:szCs w:val="28"/>
+              </w:rPr>
+            </w:pPr>
+          </w:p>
+        </w:tc>
+        <w:tc>
+          <w:tcPr>
+            <w:tcW w:w="1078" w:type="dxa"/>
+            <w:vAlign w:val="bottom"/>
+          </w:tcPr>
+          <w:p>
+            <w:pPr>
+              <w:jc w:val="center"/>
+              <w:rPr>
+                <w:sz w:val="28"/>
+                <w:szCs w:val="28"/>
+              </w:rPr>
+            </w:pPr>
             <w:r>
               <w:rPr>
                 <w:sz w:val="28"/>
                 <w:szCs w:val="28"/>
               </w:rPr>
-              <w:t>{endTime}{/jobs}</w:t>
+              <w:t>{endTime}</w:t>
             </w:r>
           </w:p>
         </w:tc>
         <w:tc>
           <w:tcPr>
-            <w:tcW w:w="1525" w:type="dxa"/>
-            <w:vAlign w:val="bottom"/>
-          </w:tcPr>
-          <w:p>
-            <w:pPr>
-              <w:jc w:val="center"/>
-              <w:rPr>
-                <w:sz w:val="28"/>
-                <w:szCs w:val="28"/>
-              </w:rPr>
-            </w:pPr>
-          </w:p>
-        </w:tc>
-        <w:tc>
-          <w:tcPr>
-            <w:tcW w:w="1078" w:type="dxa"/>
-            <w:vAlign w:val="bottom"/>
-          </w:tcPr>
-          <w:p>
-            <w:pPr>
-              <w:jc w:val="center"/>
-              <w:rPr>
-                <w:sz w:val="28"/>
-                <w:szCs w:val="28"/>
-              </w:rPr>
-            </w:pPr>
-          </w:p>
-        </w:tc>
-        <w:tc>
-          <w:tcPr>
             <w:tcW w:w="1332" w:type="dxa"/>
             <w:vAlign w:val="bottom"/>
           </w:tcPr>
@@ -884,6 +875,13 @@
                 <w:szCs w:val="28"/>
               </w:rPr>
             </w:pPr>
+            <w:r>
+              <w:rPr>
+                <w:sz w:val="28"/>
+                <w:szCs w:val="28"/>
+              </w:rPr>
+              <w:t>{/workBlocks}</w:t>
+            </w:r>
           </w:p>
         </w:tc>
       </w:tr>

</xml_diff>

<commit_message>
Adjust template stub naming in backend/assets/timesheet-template.docx
</commit_message>
<xml_diff>
--- a/backend/assets/timesheet-template.docx
+++ b/backend/assets/timesheet-template.docx
@@ -299,13 +299,13 @@
         <w:tblLook w:val="04A0" w:firstRow="1" w:lastRow="0" w:firstColumn="1" w:lastColumn="0" w:noHBand="0" w:noVBand="1"/>
       </w:tblPr>
       <w:tblGrid>
-        <w:gridCol w:w="3380"/>
-        <w:gridCol w:w="1177"/>
-        <w:gridCol w:w="1760"/>
-        <w:gridCol w:w="1491"/>
-        <w:gridCol w:w="1735"/>
-        <w:gridCol w:w="1643"/>
-        <w:gridCol w:w="1138"/>
+        <w:gridCol w:w="3442"/>
+        <w:gridCol w:w="1207"/>
+        <w:gridCol w:w="1815"/>
+        <w:gridCol w:w="1541"/>
+        <w:gridCol w:w="1607"/>
+        <w:gridCol w:w="1457"/>
+        <w:gridCol w:w="1255"/>
         <w:gridCol w:w="2103"/>
       </w:tblGrid>
       <w:tr>
@@ -750,15 +750,33 @@
                 <w:sz w:val="22"/>
                 <w:szCs w:val="22"/>
               </w:rPr>
-              <w:t>{#workBlocks}</w:t>
-            </w:r>
-            <w:r>
-              <w:rPr>
-                <w:rFonts w:cstheme="minorHAnsi"/>
-                <w:sz w:val="22"/>
-                <w:szCs w:val="22"/>
-              </w:rPr>
-              <w:t>{jobAddress}</w:t>
+              <w:t>{#</w:t>
+            </w:r>
+            <w:proofErr w:type="gramStart"/>
+            <w:r>
+              <w:rPr>
+                <w:rFonts w:cstheme="minorHAnsi"/>
+                <w:sz w:val="22"/>
+                <w:szCs w:val="22"/>
+              </w:rPr>
+              <w:t>workBlocks}</w:t>
+            </w:r>
+            <w:r>
+              <w:rPr>
+                <w:rFonts w:cstheme="minorHAnsi"/>
+                <w:sz w:val="22"/>
+                <w:szCs w:val="22"/>
+              </w:rPr>
+              <w:t>{</w:t>
+            </w:r>
+            <w:proofErr w:type="gramEnd"/>
+            <w:r>
+              <w:rPr>
+                <w:rFonts w:cstheme="minorHAnsi"/>
+                <w:sz w:val="22"/>
+                <w:szCs w:val="22"/>
+              </w:rPr>
+              <w:t>jobAddress}</w:t>
             </w:r>
           </w:p>
         </w:tc>
@@ -839,7 +857,7 @@
                 <w:sz w:val="22"/>
                 <w:szCs w:val="22"/>
               </w:rPr>
-              <w:t>startTime</w:t>
+              <w:t>work_start</w:t>
             </w:r>
             <w:proofErr w:type="spellEnd"/>
             <w:r>
@@ -881,7 +899,7 @@
                 <w:sz w:val="22"/>
                 <w:szCs w:val="22"/>
               </w:rPr>
-              <w:t>breakStartTime</w:t>
+              <w:t>break_start</w:t>
             </w:r>
             <w:proofErr w:type="spellEnd"/>
             <w:r>
@@ -914,7 +932,25 @@
                 <w:sz w:val="22"/>
                 <w:szCs w:val="22"/>
               </w:rPr>
-              <w:t>{breakEndTime}</w:t>
+              <w:t>{</w:t>
+            </w:r>
+            <w:proofErr w:type="spellStart"/>
+            <w:r>
+              <w:rPr>
+                <w:rFonts w:cstheme="minorHAnsi"/>
+                <w:sz w:val="22"/>
+                <w:szCs w:val="22"/>
+              </w:rPr>
+              <w:t>break_end</w:t>
+            </w:r>
+            <w:proofErr w:type="spellEnd"/>
+            <w:r>
+              <w:rPr>
+                <w:rFonts w:cstheme="minorHAnsi"/>
+                <w:sz w:val="22"/>
+                <w:szCs w:val="22"/>
+              </w:rPr>
+              <w:t>}</w:t>
             </w:r>
           </w:p>
         </w:tc>
@@ -938,7 +974,23 @@
                 <w:sz w:val="22"/>
                 <w:szCs w:val="22"/>
               </w:rPr>
-              <w:t>{endTime}</w:t>
+              <w:t>{</w:t>
+            </w:r>
+            <w:r>
+              <w:rPr>
+                <w:rFonts w:cstheme="minorHAnsi"/>
+                <w:sz w:val="22"/>
+                <w:szCs w:val="22"/>
+              </w:rPr>
+              <w:t>work_end</w:t>
+            </w:r>
+            <w:r>
+              <w:rPr>
+                <w:rFonts w:cstheme="minorHAnsi"/>
+                <w:sz w:val="22"/>
+                <w:szCs w:val="22"/>
+              </w:rPr>
+              <w:t>}</w:t>
             </w:r>
           </w:p>
         </w:tc>

</xml_diff>

<commit_message>
feat(backend): display addresses of jobsites within the docxReport
Implement the fetching of jobsite data in generateWeeklyReport(), the insertion of the jobsite addresses into the .docx report.

Additionally,
- Improve "jobsite object" structure for clarity and brevity
- Implement the previously missing "workBlock" object transformation to ensure decoupling from the database layer

Resolves #52.
</commit_message>
<xml_diff>
--- a/backend/assets/timesheet-template.docx
+++ b/backend/assets/timesheet-template.docx
@@ -299,13 +299,13 @@
         <w:tblLook w:val="04A0" w:firstRow="1" w:lastRow="0" w:firstColumn="1" w:lastColumn="0" w:noHBand="0" w:noVBand="1"/>
       </w:tblPr>
       <w:tblGrid>
-        <w:gridCol w:w="3442"/>
-        <w:gridCol w:w="1207"/>
-        <w:gridCol w:w="1815"/>
-        <w:gridCol w:w="1541"/>
-        <w:gridCol w:w="1607"/>
-        <w:gridCol w:w="1457"/>
-        <w:gridCol w:w="1255"/>
+        <w:gridCol w:w="3225"/>
+        <w:gridCol w:w="1006"/>
+        <w:gridCol w:w="1451"/>
+        <w:gridCol w:w="1678"/>
+        <w:gridCol w:w="1735"/>
+        <w:gridCol w:w="1643"/>
+        <w:gridCol w:w="1586"/>
         <w:gridCol w:w="2103"/>
       </w:tblGrid>
       <w:tr>
@@ -556,16 +556,16 @@
               <w:rPr>
                 <w:i/>
                 <w:iCs/>
-                <w:sz w:val="22"/>
-                <w:szCs w:val="22"/>
+                <w:sz w:val="20"/>
+                <w:szCs w:val="20"/>
               </w:rPr>
             </w:pPr>
             <w:r>
               <w:rPr>
                 <w:i/>
                 <w:iCs/>
-                <w:sz w:val="22"/>
-                <w:szCs w:val="22"/>
+                <w:sz w:val="20"/>
+                <w:szCs w:val="20"/>
               </w:rPr>
               <w:t>Example: R&amp;M Electric 1234 Job Street</w:t>
             </w:r>
@@ -580,14 +580,18 @@
             <w:pPr>
               <w:jc w:val="center"/>
               <w:rPr>
-                <w:sz w:val="22"/>
-                <w:szCs w:val="22"/>
-              </w:rPr>
-            </w:pPr>
-            <w:r>
-              <w:rPr>
-                <w:sz w:val="22"/>
-                <w:szCs w:val="22"/>
+                <w:i/>
+                <w:iCs/>
+                <w:sz w:val="20"/>
+                <w:szCs w:val="20"/>
+              </w:rPr>
+            </w:pPr>
+            <w:r>
+              <w:rPr>
+                <w:i/>
+                <w:iCs/>
+                <w:sz w:val="20"/>
+                <w:szCs w:val="20"/>
               </w:rPr>
               <w:t>RM-123</w:t>
             </w:r>
@@ -602,14 +606,18 @@
             <w:pPr>
               <w:jc w:val="center"/>
               <w:rPr>
-                <w:sz w:val="22"/>
-                <w:szCs w:val="22"/>
-              </w:rPr>
-            </w:pPr>
-            <w:r>
-              <w:rPr>
-                <w:sz w:val="22"/>
-                <w:szCs w:val="22"/>
+                <w:i/>
+                <w:iCs/>
+                <w:sz w:val="20"/>
+                <w:szCs w:val="20"/>
+              </w:rPr>
+            </w:pPr>
+            <w:r>
+              <w:rPr>
+                <w:i/>
+                <w:iCs/>
+                <w:sz w:val="20"/>
+                <w:szCs w:val="20"/>
               </w:rPr>
               <w:t>11/30 Fri</w:t>
             </w:r>
@@ -624,14 +632,18 @@
             <w:pPr>
               <w:jc w:val="center"/>
               <w:rPr>
-                <w:sz w:val="22"/>
-                <w:szCs w:val="22"/>
-              </w:rPr>
-            </w:pPr>
-            <w:r>
-              <w:rPr>
-                <w:sz w:val="22"/>
-                <w:szCs w:val="22"/>
+                <w:i/>
+                <w:iCs/>
+                <w:sz w:val="20"/>
+                <w:szCs w:val="20"/>
+              </w:rPr>
+            </w:pPr>
+            <w:r>
+              <w:rPr>
+                <w:i/>
+                <w:iCs/>
+                <w:sz w:val="20"/>
+                <w:szCs w:val="20"/>
               </w:rPr>
               <w:t>6:00</w:t>
             </w:r>
@@ -646,14 +658,18 @@
             <w:pPr>
               <w:jc w:val="center"/>
               <w:rPr>
-                <w:sz w:val="22"/>
-                <w:szCs w:val="22"/>
-              </w:rPr>
-            </w:pPr>
-            <w:r>
-              <w:rPr>
-                <w:sz w:val="22"/>
-                <w:szCs w:val="22"/>
+                <w:i/>
+                <w:iCs/>
+                <w:sz w:val="20"/>
+                <w:szCs w:val="20"/>
+              </w:rPr>
+            </w:pPr>
+            <w:r>
+              <w:rPr>
+                <w:i/>
+                <w:iCs/>
+                <w:sz w:val="20"/>
+                <w:szCs w:val="20"/>
               </w:rPr>
               <w:t>11:00</w:t>
             </w:r>
@@ -668,14 +684,18 @@
             <w:pPr>
               <w:jc w:val="center"/>
               <w:rPr>
-                <w:sz w:val="22"/>
-                <w:szCs w:val="22"/>
-              </w:rPr>
-            </w:pPr>
-            <w:r>
-              <w:rPr>
-                <w:sz w:val="22"/>
-                <w:szCs w:val="22"/>
+                <w:i/>
+                <w:iCs/>
+                <w:sz w:val="20"/>
+                <w:szCs w:val="20"/>
+              </w:rPr>
+            </w:pPr>
+            <w:r>
+              <w:rPr>
+                <w:i/>
+                <w:iCs/>
+                <w:sz w:val="20"/>
+                <w:szCs w:val="20"/>
               </w:rPr>
               <w:t>11:30</w:t>
             </w:r>
@@ -690,14 +710,18 @@
             <w:pPr>
               <w:jc w:val="center"/>
               <w:rPr>
-                <w:sz w:val="22"/>
-                <w:szCs w:val="22"/>
-              </w:rPr>
-            </w:pPr>
-            <w:r>
-              <w:rPr>
-                <w:sz w:val="22"/>
-                <w:szCs w:val="22"/>
+                <w:i/>
+                <w:iCs/>
+                <w:sz w:val="20"/>
+                <w:szCs w:val="20"/>
+              </w:rPr>
+            </w:pPr>
+            <w:r>
+              <w:rPr>
+                <w:i/>
+                <w:iCs/>
+                <w:sz w:val="20"/>
+                <w:szCs w:val="20"/>
               </w:rPr>
               <w:t>2:30</w:t>
             </w:r>
@@ -712,14 +736,18 @@
             <w:pPr>
               <w:jc w:val="center"/>
               <w:rPr>
-                <w:sz w:val="22"/>
-                <w:szCs w:val="22"/>
-              </w:rPr>
-            </w:pPr>
-            <w:r>
-              <w:rPr>
-                <w:sz w:val="22"/>
-                <w:szCs w:val="22"/>
+                <w:i/>
+                <w:iCs/>
+                <w:sz w:val="20"/>
+                <w:szCs w:val="20"/>
+              </w:rPr>
+            </w:pPr>
+            <w:r>
+              <w:rPr>
+                <w:i/>
+                <w:iCs/>
+                <w:sz w:val="20"/>
+                <w:szCs w:val="20"/>
               </w:rPr>
               <w:t>8</w:t>
             </w:r>
@@ -750,17 +778,96 @@
                 <w:sz w:val="22"/>
                 <w:szCs w:val="22"/>
               </w:rPr>
-              <w:t>{#</w:t>
-            </w:r>
-            <w:proofErr w:type="gramStart"/>
-            <w:r>
-              <w:rPr>
-                <w:rFonts w:cstheme="minorHAnsi"/>
-                <w:sz w:val="22"/>
-                <w:szCs w:val="22"/>
-              </w:rPr>
-              <w:t>workBlocks}</w:t>
-            </w:r>
+              <w:t>{#workBlocks}</w:t>
+            </w:r>
+            <w:r>
+              <w:rPr>
+                <w:rFonts w:cstheme="minorHAnsi"/>
+                <w:sz w:val="22"/>
+                <w:szCs w:val="22"/>
+              </w:rPr>
+              <w:t>{job</w:t>
+            </w:r>
+            <w:r>
+              <w:rPr>
+                <w:rFonts w:cstheme="minorHAnsi"/>
+                <w:sz w:val="22"/>
+                <w:szCs w:val="22"/>
+              </w:rPr>
+              <w:t>site</w:t>
+            </w:r>
+            <w:r>
+              <w:rPr>
+                <w:rFonts w:cstheme="minorHAnsi"/>
+                <w:sz w:val="22"/>
+                <w:szCs w:val="22"/>
+              </w:rPr>
+              <w:t>Address}</w:t>
+            </w:r>
+          </w:p>
+        </w:tc>
+        <w:tc>
+          <w:tcPr>
+            <w:tcW w:w="1328" w:type="dxa"/>
+            <w:vAlign w:val="bottom"/>
+          </w:tcPr>
+          <w:p>
+            <w:pPr>
+              <w:jc w:val="center"/>
+              <w:rPr>
+                <w:rFonts w:cstheme="minorHAnsi"/>
+                <w:sz w:val="22"/>
+                <w:szCs w:val="22"/>
+              </w:rPr>
+            </w:pPr>
+            <w:r>
+              <w:rPr>
+                <w:rFonts w:cstheme="minorHAnsi"/>
+                <w:sz w:val="22"/>
+                <w:szCs w:val="22"/>
+              </w:rPr>
+              <w:t>{jobId}</w:t>
+            </w:r>
+          </w:p>
+        </w:tc>
+        <w:tc>
+          <w:tcPr>
+            <w:tcW w:w="2033" w:type="dxa"/>
+            <w:vAlign w:val="bottom"/>
+          </w:tcPr>
+          <w:p>
+            <w:pPr>
+              <w:jc w:val="center"/>
+              <w:rPr>
+                <w:rFonts w:cstheme="minorHAnsi"/>
+                <w:sz w:val="22"/>
+                <w:szCs w:val="22"/>
+              </w:rPr>
+            </w:pPr>
+            <w:r>
+              <w:rPr>
+                <w:rFonts w:cstheme="minorHAnsi"/>
+                <w:sz w:val="22"/>
+                <w:szCs w:val="22"/>
+              </w:rPr>
+              <w:t>{date}</w:t>
+            </w:r>
+          </w:p>
+        </w:tc>
+        <w:tc>
+          <w:tcPr>
+            <w:tcW w:w="1605" w:type="dxa"/>
+            <w:vAlign w:val="bottom"/>
+          </w:tcPr>
+          <w:p>
+            <w:pPr>
+              <w:jc w:val="center"/>
+              <w:rPr>
+                <w:rFonts w:cstheme="minorHAnsi"/>
+                <w:sz w:val="22"/>
+                <w:szCs w:val="22"/>
+              </w:rPr>
+            </w:pPr>
             <w:r>
               <w:rPr>
                 <w:rFonts w:cstheme="minorHAnsi"/>
@@ -769,68 +876,53 @@
               </w:rPr>
               <w:t>{</w:t>
             </w:r>
-            <w:proofErr w:type="gramEnd"/>
-            <w:r>
-              <w:rPr>
-                <w:rFonts w:cstheme="minorHAnsi"/>
-                <w:sz w:val="22"/>
-                <w:szCs w:val="22"/>
-              </w:rPr>
-              <w:t>jobAddress}</w:t>
-            </w:r>
-          </w:p>
-        </w:tc>
-        <w:tc>
-          <w:tcPr>
-            <w:tcW w:w="1328" w:type="dxa"/>
-            <w:vAlign w:val="bottom"/>
-          </w:tcPr>
-          <w:p>
-            <w:pPr>
-              <w:jc w:val="center"/>
-              <w:rPr>
-                <w:rFonts w:cstheme="minorHAnsi"/>
-                <w:sz w:val="22"/>
-                <w:szCs w:val="22"/>
-              </w:rPr>
-            </w:pPr>
-            <w:r>
-              <w:rPr>
-                <w:rFonts w:cstheme="minorHAnsi"/>
-                <w:sz w:val="22"/>
-                <w:szCs w:val="22"/>
-              </w:rPr>
-              <w:t>{jobId}</w:t>
-            </w:r>
-          </w:p>
-        </w:tc>
-        <w:tc>
-          <w:tcPr>
-            <w:tcW w:w="2033" w:type="dxa"/>
-            <w:vAlign w:val="bottom"/>
-          </w:tcPr>
-          <w:p>
-            <w:pPr>
-              <w:jc w:val="center"/>
-              <w:rPr>
-                <w:rFonts w:cstheme="minorHAnsi"/>
-                <w:sz w:val="22"/>
-                <w:szCs w:val="22"/>
-              </w:rPr>
-            </w:pPr>
-            <w:r>
-              <w:rPr>
-                <w:rFonts w:cstheme="minorHAnsi"/>
-                <w:sz w:val="22"/>
-                <w:szCs w:val="22"/>
-              </w:rPr>
-              <w:t>{date}</w:t>
-            </w:r>
-          </w:p>
-        </w:tc>
-        <w:tc>
-          <w:tcPr>
-            <w:tcW w:w="1605" w:type="dxa"/>
+            <w:proofErr w:type="spellStart"/>
+            <w:r>
+              <w:rPr>
+                <w:rFonts w:cstheme="minorHAnsi"/>
+                <w:sz w:val="22"/>
+                <w:szCs w:val="22"/>
+              </w:rPr>
+              <w:t>work</w:t>
+            </w:r>
+            <w:r>
+              <w:rPr>
+                <w:rFonts w:cstheme="minorHAnsi"/>
+                <w:sz w:val="22"/>
+                <w:szCs w:val="22"/>
+              </w:rPr>
+              <w:t>S</w:t>
+            </w:r>
+            <w:r>
+              <w:rPr>
+                <w:rFonts w:cstheme="minorHAnsi"/>
+                <w:sz w:val="22"/>
+                <w:szCs w:val="22"/>
+              </w:rPr>
+              <w:t>tart</w:t>
+            </w:r>
+            <w:r>
+              <w:rPr>
+                <w:rFonts w:cstheme="minorHAnsi"/>
+                <w:sz w:val="22"/>
+                <w:szCs w:val="22"/>
+              </w:rPr>
+              <w:t>Time</w:t>
+            </w:r>
+            <w:proofErr w:type="spellEnd"/>
+            <w:r>
+              <w:rPr>
+                <w:rFonts w:cstheme="minorHAnsi"/>
+                <w:sz w:val="22"/>
+                <w:szCs w:val="22"/>
+              </w:rPr>
+              <w:t>}</w:t>
+            </w:r>
+          </w:p>
+        </w:tc>
+        <w:tc>
+          <w:tcPr>
+            <w:tcW w:w="1674" w:type="dxa"/>
             <w:vAlign w:val="bottom"/>
           </w:tcPr>
           <w:p>
@@ -857,7 +949,31 @@
                 <w:sz w:val="22"/>
                 <w:szCs w:val="22"/>
               </w:rPr>
-              <w:t>work_start</w:t>
+              <w:t>break</w:t>
+            </w:r>
+            <w:r>
+              <w:rPr>
+                <w:rFonts w:cstheme="minorHAnsi"/>
+                <w:sz w:val="22"/>
+                <w:szCs w:val="22"/>
+              </w:rPr>
+              <w:t>S</w:t>
+            </w:r>
+            <w:r>
+              <w:rPr>
+                <w:rFonts w:cstheme="minorHAnsi"/>
+                <w:sz w:val="22"/>
+                <w:szCs w:val="22"/>
+              </w:rPr>
+              <w:t>tart</w:t>
+            </w:r>
+            <w:r>
+              <w:rPr>
+                <w:rFonts w:cstheme="minorHAnsi"/>
+                <w:sz w:val="22"/>
+                <w:szCs w:val="22"/>
+              </w:rPr>
+              <w:t>Time</w:t>
             </w:r>
             <w:proofErr w:type="spellEnd"/>
             <w:r>
@@ -872,7 +988,7 @@
         </w:tc>
         <w:tc>
           <w:tcPr>
-            <w:tcW w:w="1674" w:type="dxa"/>
+            <w:tcW w:w="1501" w:type="dxa"/>
             <w:vAlign w:val="bottom"/>
           </w:tcPr>
           <w:p>
@@ -899,7 +1015,31 @@
                 <w:sz w:val="22"/>
                 <w:szCs w:val="22"/>
               </w:rPr>
-              <w:t>break_start</w:t>
+              <w:t>break</w:t>
+            </w:r>
+            <w:r>
+              <w:rPr>
+                <w:rFonts w:cstheme="minorHAnsi"/>
+                <w:sz w:val="22"/>
+                <w:szCs w:val="22"/>
+              </w:rPr>
+              <w:t>E</w:t>
+            </w:r>
+            <w:r>
+              <w:rPr>
+                <w:rFonts w:cstheme="minorHAnsi"/>
+                <w:sz w:val="22"/>
+                <w:szCs w:val="22"/>
+              </w:rPr>
+              <w:t>nd</w:t>
+            </w:r>
+            <w:r>
+              <w:rPr>
+                <w:rFonts w:cstheme="minorHAnsi"/>
+                <w:sz w:val="22"/>
+                <w:szCs w:val="22"/>
+              </w:rPr>
+              <w:t>Time</w:t>
             </w:r>
             <w:proofErr w:type="spellEnd"/>
             <w:r>
@@ -914,7 +1054,7 @@
         </w:tc>
         <w:tc>
           <w:tcPr>
-            <w:tcW w:w="1501" w:type="dxa"/>
+            <w:tcW w:w="1138" w:type="dxa"/>
             <w:vAlign w:val="bottom"/>
           </w:tcPr>
           <w:p>
@@ -941,49 +1081,33 @@
                 <w:sz w:val="22"/>
                 <w:szCs w:val="22"/>
               </w:rPr>
-              <w:t>break_end</w:t>
+              <w:t>work</w:t>
+            </w:r>
+            <w:r>
+              <w:rPr>
+                <w:rFonts w:cstheme="minorHAnsi"/>
+                <w:sz w:val="22"/>
+                <w:szCs w:val="22"/>
+              </w:rPr>
+              <w:t>E</w:t>
+            </w:r>
+            <w:r>
+              <w:rPr>
+                <w:rFonts w:cstheme="minorHAnsi"/>
+                <w:sz w:val="22"/>
+                <w:szCs w:val="22"/>
+              </w:rPr>
+              <w:t>nd</w:t>
+            </w:r>
+            <w:r>
+              <w:rPr>
+                <w:rFonts w:cstheme="minorHAnsi"/>
+                <w:sz w:val="22"/>
+                <w:szCs w:val="22"/>
+              </w:rPr>
+              <w:t>Time</w:t>
             </w:r>
             <w:proofErr w:type="spellEnd"/>
-            <w:r>
-              <w:rPr>
-                <w:rFonts w:cstheme="minorHAnsi"/>
-                <w:sz w:val="22"/>
-                <w:szCs w:val="22"/>
-              </w:rPr>
-              <w:t>}</w:t>
-            </w:r>
-          </w:p>
-        </w:tc>
-        <w:tc>
-          <w:tcPr>
-            <w:tcW w:w="1138" w:type="dxa"/>
-            <w:vAlign w:val="bottom"/>
-          </w:tcPr>
-          <w:p>
-            <w:pPr>
-              <w:jc w:val="center"/>
-              <w:rPr>
-                <w:rFonts w:cstheme="minorHAnsi"/>
-                <w:sz w:val="22"/>
-                <w:szCs w:val="22"/>
-              </w:rPr>
-            </w:pPr>
-            <w:r>
-              <w:rPr>
-                <w:rFonts w:cstheme="minorHAnsi"/>
-                <w:sz w:val="22"/>
-                <w:szCs w:val="22"/>
-              </w:rPr>
-              <w:t>{</w:t>
-            </w:r>
-            <w:r>
-              <w:rPr>
-                <w:rFonts w:cstheme="minorHAnsi"/>
-                <w:sz w:val="22"/>
-                <w:szCs w:val="22"/>
-              </w:rPr>
-              <w:t>work_end</w:t>
-            </w:r>
             <w:r>
               <w:rPr>
                 <w:rFonts w:cstheme="minorHAnsi"/>

</xml_diff>

<commit_message>
fix(backend): fix weeklyReportService, make it operational
</commit_message>
<xml_diff>
--- a/backend/assets/timesheet-template.docx
+++ b/backend/assets/timesheet-template.docx
@@ -198,7 +198,19 @@
               <w:top w:val="nil"/>
             </w:tcBorders>
           </w:tcPr>
-          <w:p/>
+          <w:p>
+            <w:r>
+              <w:t>{</w:t>
+            </w:r>
+            <w:proofErr w:type="spellStart"/>
+            <w:r>
+              <w:t>fullName</w:t>
+            </w:r>
+            <w:proofErr w:type="spellEnd"/>
+            <w:r>
+              <w:t>}</w:t>
+            </w:r>
+          </w:p>
         </w:tc>
       </w:tr>
       <w:tr>
@@ -1379,7 +1391,35 @@
             </w:tcBorders>
           </w:tcPr>
           <w:p/>
-          <w:p/>
+          <w:p>
+            <w:pPr>
+              <w:rPr>
+                <w:rFonts w:ascii="Lucida Calligraphy" w:eastAsia="Brush Script MT" w:hAnsi="Lucida Calligraphy" w:cs="Apple Chancery"/>
+              </w:rPr>
+            </w:pPr>
+            <w:r>
+              <w:rPr>
+                <w:rFonts w:ascii="Lucida Calligraphy" w:eastAsia="Brush Script MT" w:hAnsi="Lucida Calligraphy" w:cs="Apple Chancery"/>
+              </w:rPr>
+              <w:t>{</w:t>
+            </w:r>
+            <w:proofErr w:type="spellStart"/>
+            <w:r>
+              <w:rPr>
+                <w:rFonts w:ascii="Lucida Calligraphy" w:eastAsia="Brush Script MT" w:hAnsi="Lucida Calligraphy" w:cs="Apple Chancery"/>
+                <w:i/>
+                <w:iCs/>
+              </w:rPr>
+              <w:t>fullName</w:t>
+            </w:r>
+            <w:proofErr w:type="spellEnd"/>
+            <w:r>
+              <w:rPr>
+                <w:rFonts w:ascii="Lucida Calligraphy" w:eastAsia="Brush Script MT" w:hAnsi="Lucida Calligraphy" w:cs="Apple Chancery"/>
+              </w:rPr>
+              <w:t>}</w:t>
+            </w:r>
+          </w:p>
         </w:tc>
       </w:tr>
       <w:tr>

</xml_diff>

<commit_message>
feat(backend): implement DB-level sorting for worksheet data
feat(backend): implement full backend pipeline for weekly timesheet report document generation
</commit_message>
<xml_diff>
--- a/backend/assets/timesheet-template.docx
+++ b/backend/assets/timesheet-template.docx
@@ -200,15 +200,7 @@
           </w:tcPr>
           <w:p>
             <w:r>
-              <w:t>{</w:t>
-            </w:r>
-            <w:proofErr w:type="spellStart"/>
-            <w:r>
-              <w:t>fullName</w:t>
-            </w:r>
-            <w:proofErr w:type="spellEnd"/>
-            <w:r>
-              <w:t>}</w:t>
+              <w:t>{fullName}</w:t>
             </w:r>
           </w:p>
         </w:tc>
@@ -244,15 +236,7 @@
           </w:tcPr>
           <w:p>
             <w:r>
-              <w:t>{</w:t>
-            </w:r>
-            <w:proofErr w:type="spellStart"/>
-            <w:r>
-              <w:t>weekStartDate</w:t>
-            </w:r>
-            <w:proofErr w:type="spellEnd"/>
-            <w:r>
-              <w:t>}</w:t>
+              <w:t>{weekStartDate}</w:t>
             </w:r>
           </w:p>
         </w:tc>
@@ -288,15 +272,7 @@
           </w:tcPr>
           <w:p>
             <w:r>
-              <w:t>{</w:t>
-            </w:r>
-            <w:proofErr w:type="spellStart"/>
-            <w:r>
-              <w:t>weekEndDate</w:t>
-            </w:r>
-            <w:proofErr w:type="spellEnd"/>
-            <w:r>
-              <w:t>}</w:t>
+              <w:t>{weekEndDate}</w:t>
             </w:r>
           </w:p>
         </w:tc>
@@ -476,27 +452,7 @@
                 <w:sz w:val="22"/>
                 <w:szCs w:val="22"/>
               </w:rPr>
-              <w:t xml:space="preserve">Break </w:t>
-            </w:r>
-            <w:proofErr w:type="gramStart"/>
-            <w:r>
-              <w:rPr>
-                <w:b/>
-                <w:bCs/>
-                <w:sz w:val="22"/>
-                <w:szCs w:val="22"/>
-              </w:rPr>
-              <w:t>In</w:t>
-            </w:r>
-            <w:proofErr w:type="gramEnd"/>
-            <w:r>
-              <w:rPr>
-                <w:b/>
-                <w:bCs/>
-                <w:sz w:val="22"/>
-                <w:szCs w:val="22"/>
-              </w:rPr>
-              <w:t xml:space="preserve"> Time</w:t>
+              <w:t>Break In Time</w:t>
             </w:r>
           </w:p>
         </w:tc>
@@ -888,7 +844,6 @@
               </w:rPr>
               <w:t>{</w:t>
             </w:r>
-            <w:proofErr w:type="spellStart"/>
             <w:r>
               <w:rPr>
                 <w:rFonts w:cstheme="minorHAnsi"/>
@@ -921,7 +876,6 @@
               </w:rPr>
               <w:t>Time</w:t>
             </w:r>
-            <w:proofErr w:type="spellEnd"/>
             <w:r>
               <w:rPr>
                 <w:rFonts w:cstheme="minorHAnsi"/>
@@ -954,7 +908,6 @@
               </w:rPr>
               <w:t>{</w:t>
             </w:r>
-            <w:proofErr w:type="spellStart"/>
             <w:r>
               <w:rPr>
                 <w:rFonts w:cstheme="minorHAnsi"/>
@@ -987,7 +940,6 @@
               </w:rPr>
               <w:t>Time</w:t>
             </w:r>
-            <w:proofErr w:type="spellEnd"/>
             <w:r>
               <w:rPr>
                 <w:rFonts w:cstheme="minorHAnsi"/>
@@ -1020,7 +972,6 @@
               </w:rPr>
               <w:t>{</w:t>
             </w:r>
-            <w:proofErr w:type="spellStart"/>
             <w:r>
               <w:rPr>
                 <w:rFonts w:cstheme="minorHAnsi"/>
@@ -1053,7 +1004,6 @@
               </w:rPr>
               <w:t>Time</w:t>
             </w:r>
-            <w:proofErr w:type="spellEnd"/>
             <w:r>
               <w:rPr>
                 <w:rFonts w:cstheme="minorHAnsi"/>
@@ -1086,7 +1036,6 @@
               </w:rPr>
               <w:t>{</w:t>
             </w:r>
-            <w:proofErr w:type="spellStart"/>
             <w:r>
               <w:rPr>
                 <w:rFonts w:cstheme="minorHAnsi"/>
@@ -1119,7 +1068,6 @@
               </w:rPr>
               <w:t>Time</w:t>
             </w:r>
-            <w:proofErr w:type="spellEnd"/>
             <w:r>
               <w:rPr>
                 <w:rFonts w:cstheme="minorHAnsi"/>
@@ -1158,25 +1106,7 @@
                 <w:sz w:val="22"/>
                 <w:szCs w:val="22"/>
               </w:rPr>
-              <w:t>{/</w:t>
-            </w:r>
-            <w:proofErr w:type="spellStart"/>
-            <w:r>
-              <w:rPr>
-                <w:rFonts w:cstheme="minorHAnsi"/>
-                <w:sz w:val="22"/>
-                <w:szCs w:val="22"/>
-              </w:rPr>
-              <w:t>workBlocks</w:t>
-            </w:r>
-            <w:proofErr w:type="spellEnd"/>
-            <w:r>
-              <w:rPr>
-                <w:rFonts w:cstheme="minorHAnsi"/>
-                <w:sz w:val="22"/>
-                <w:szCs w:val="22"/>
-              </w:rPr>
-              <w:t>}</w:t>
+              <w:t>{/workBlocks}</w:t>
             </w:r>
           </w:p>
         </w:tc>
@@ -1260,15 +1190,7 @@
               <w:jc w:val="center"/>
             </w:pPr>
             <w:r>
-              <w:t>{</w:t>
-            </w:r>
-            <w:proofErr w:type="spellStart"/>
-            <w:r>
-              <w:t>regularHours</w:t>
-            </w:r>
-            <w:proofErr w:type="spellEnd"/>
-            <w:r>
-              <w:t>}</w:t>
+              <w:t>{regularHours}</w:t>
             </w:r>
           </w:p>
         </w:tc>
@@ -1323,15 +1245,7 @@
               <w:jc w:val="center"/>
             </w:pPr>
             <w:r>
-              <w:t>{</w:t>
-            </w:r>
-            <w:proofErr w:type="spellStart"/>
-            <w:r>
-              <w:t>totalHours</w:t>
-            </w:r>
-            <w:proofErr w:type="spellEnd"/>
-            <w:r>
-              <w:t>}</w:t>
+              <w:t>{totalHours}</w:t>
             </w:r>
           </w:p>
         </w:tc>
@@ -1394,28 +1308,26 @@
           <w:p>
             <w:pPr>
               <w:rPr>
-                <w:rFonts w:ascii="Lucida Calligraphy" w:eastAsia="Brush Script MT" w:hAnsi="Lucida Calligraphy" w:cs="Apple Chancery"/>
-              </w:rPr>
-            </w:pPr>
-            <w:r>
-              <w:rPr>
-                <w:rFonts w:ascii="Lucida Calligraphy" w:eastAsia="Brush Script MT" w:hAnsi="Lucida Calligraphy" w:cs="Apple Chancery"/>
+                <w:rFonts w:ascii="Zapfino" w:eastAsia="Brush Script MT" w:hAnsi="Zapfino" w:cs="Arial"/>
+              </w:rPr>
+            </w:pPr>
+            <w:r>
+              <w:rPr>
+                <w:rFonts w:ascii="Zapfino" w:eastAsia="Brush Script MT" w:hAnsi="Zapfino" w:cs="Arial"/>
               </w:rPr>
               <w:t>{</w:t>
             </w:r>
-            <w:proofErr w:type="spellStart"/>
-            <w:r>
-              <w:rPr>
-                <w:rFonts w:ascii="Lucida Calligraphy" w:eastAsia="Brush Script MT" w:hAnsi="Lucida Calligraphy" w:cs="Apple Chancery"/>
+            <w:r>
+              <w:rPr>
+                <w:rFonts w:ascii="Zapfino" w:eastAsia="Brush Script MT" w:hAnsi="Zapfino" w:cs="Arial"/>
                 <w:i/>
                 <w:iCs/>
               </w:rPr>
               <w:t>fullName</w:t>
             </w:r>
-            <w:proofErr w:type="spellEnd"/>
-            <w:r>
-              <w:rPr>
-                <w:rFonts w:ascii="Lucida Calligraphy" w:eastAsia="Brush Script MT" w:hAnsi="Lucida Calligraphy" w:cs="Apple Chancery"/>
+            <w:r>
+              <w:rPr>
+                <w:rFonts w:ascii="Zapfino" w:eastAsia="Brush Script MT" w:hAnsi="Zapfino" w:cs="Arial"/>
               </w:rPr>
               <w:t>}</w:t>
             </w:r>
@@ -1459,15 +1371,7 @@
           <w:p/>
           <w:p>
             <w:r>
-              <w:t>{</w:t>
-            </w:r>
-            <w:proofErr w:type="spellStart"/>
-            <w:r>
-              <w:t>currentDate</w:t>
-            </w:r>
-            <w:proofErr w:type="spellEnd"/>
-            <w:r>
-              <w:t>}</w:t>
+              <w:t>{currentDate}</w:t>
             </w:r>
           </w:p>
         </w:tc>

</xml_diff>

<commit_message>
feat(backend): implement full backend pipeline for weekly timesheet report document generation
</commit_message>
<xml_diff>
--- a/backend/assets/timesheet-template.docx
+++ b/backend/assets/timesheet-template.docx
@@ -200,7 +200,15 @@
           </w:tcPr>
           <w:p>
             <w:r>
-              <w:t>{fullName}</w:t>
+              <w:t>{</w:t>
+            </w:r>
+            <w:proofErr w:type="spellStart"/>
+            <w:r>
+              <w:t>fullName</w:t>
+            </w:r>
+            <w:proofErr w:type="spellEnd"/>
+            <w:r>
+              <w:t>}</w:t>
             </w:r>
           </w:p>
         </w:tc>
@@ -236,7 +244,15 @@
           </w:tcPr>
           <w:p>
             <w:r>
-              <w:t>{weekStartDate}</w:t>
+              <w:t>{</w:t>
+            </w:r>
+            <w:proofErr w:type="spellStart"/>
+            <w:r>
+              <w:t>weekStartDate</w:t>
+            </w:r>
+            <w:proofErr w:type="spellEnd"/>
+            <w:r>
+              <w:t>}</w:t>
             </w:r>
           </w:p>
         </w:tc>
@@ -272,7 +288,15 @@
           </w:tcPr>
           <w:p>
             <w:r>
-              <w:t>{weekEndDate}</w:t>
+              <w:t>{</w:t>
+            </w:r>
+            <w:proofErr w:type="spellStart"/>
+            <w:r>
+              <w:t>weekEndDate</w:t>
+            </w:r>
+            <w:proofErr w:type="spellEnd"/>
+            <w:r>
+              <w:t>}</w:t>
             </w:r>
           </w:p>
         </w:tc>
@@ -287,13 +311,13 @@
         <w:tblLook w:val="04A0" w:firstRow="1" w:lastRow="0" w:firstColumn="1" w:lastColumn="0" w:noHBand="0" w:noVBand="1"/>
       </w:tblPr>
       <w:tblGrid>
-        <w:gridCol w:w="3225"/>
-        <w:gridCol w:w="1006"/>
-        <w:gridCol w:w="1451"/>
-        <w:gridCol w:w="1678"/>
-        <w:gridCol w:w="1735"/>
-        <w:gridCol w:w="1643"/>
-        <w:gridCol w:w="1586"/>
+        <w:gridCol w:w="3178"/>
+        <w:gridCol w:w="1130"/>
+        <w:gridCol w:w="1408"/>
+        <w:gridCol w:w="1715"/>
+        <w:gridCol w:w="1681"/>
+        <w:gridCol w:w="1589"/>
+        <w:gridCol w:w="1623"/>
         <w:gridCol w:w="2103"/>
       </w:tblGrid>
       <w:tr>
@@ -302,7 +326,7 @@
         </w:trPr>
         <w:tc>
           <w:tcPr>
-            <w:tcW w:w="3693" w:type="dxa"/>
+            <w:tcW w:w="3225" w:type="dxa"/>
             <w:vAlign w:val="bottom"/>
           </w:tcPr>
           <w:p>
@@ -328,7 +352,7 @@
         </w:tc>
         <w:tc>
           <w:tcPr>
-            <w:tcW w:w="1328" w:type="dxa"/>
+            <w:tcW w:w="1006" w:type="dxa"/>
             <w:vAlign w:val="bottom"/>
           </w:tcPr>
           <w:p>
@@ -354,7 +378,7 @@
         </w:tc>
         <w:tc>
           <w:tcPr>
-            <w:tcW w:w="2033" w:type="dxa"/>
+            <w:tcW w:w="1451" w:type="dxa"/>
             <w:vAlign w:val="bottom"/>
           </w:tcPr>
           <w:p>
@@ -380,7 +404,7 @@
         </w:tc>
         <w:tc>
           <w:tcPr>
-            <w:tcW w:w="1605" w:type="dxa"/>
+            <w:tcW w:w="1678" w:type="dxa"/>
             <w:vAlign w:val="bottom"/>
           </w:tcPr>
           <w:p>
@@ -406,7 +430,7 @@
         </w:tc>
         <w:tc>
           <w:tcPr>
-            <w:tcW w:w="1674" w:type="dxa"/>
+            <w:tcW w:w="1735" w:type="dxa"/>
             <w:vAlign w:val="bottom"/>
           </w:tcPr>
           <w:p>
@@ -432,7 +456,7 @@
         </w:tc>
         <w:tc>
           <w:tcPr>
-            <w:tcW w:w="1501" w:type="dxa"/>
+            <w:tcW w:w="1643" w:type="dxa"/>
             <w:vAlign w:val="bottom"/>
           </w:tcPr>
           <w:p>
@@ -452,13 +476,33 @@
                 <w:sz w:val="22"/>
                 <w:szCs w:val="22"/>
               </w:rPr>
-              <w:t>Break In Time</w:t>
-            </w:r>
-          </w:p>
-        </w:tc>
-        <w:tc>
-          <w:tcPr>
-            <w:tcW w:w="1138" w:type="dxa"/>
+              <w:t xml:space="preserve">Break </w:t>
+            </w:r>
+            <w:proofErr w:type="gramStart"/>
+            <w:r>
+              <w:rPr>
+                <w:b/>
+                <w:bCs/>
+                <w:sz w:val="22"/>
+                <w:szCs w:val="22"/>
+              </w:rPr>
+              <w:t>In</w:t>
+            </w:r>
+            <w:proofErr w:type="gramEnd"/>
+            <w:r>
+              <w:rPr>
+                <w:b/>
+                <w:bCs/>
+                <w:sz w:val="22"/>
+                <w:szCs w:val="22"/>
+              </w:rPr>
+              <w:t xml:space="preserve"> Time</w:t>
+            </w:r>
+          </w:p>
+        </w:tc>
+        <w:tc>
+          <w:tcPr>
+            <w:tcW w:w="1586" w:type="dxa"/>
             <w:vAlign w:val="bottom"/>
           </w:tcPr>
           <w:p>
@@ -484,7 +528,7 @@
         </w:tc>
         <w:tc>
           <w:tcPr>
-            <w:tcW w:w="1455" w:type="dxa"/>
+            <w:tcW w:w="2103" w:type="dxa"/>
             <w:vAlign w:val="bottom"/>
           </w:tcPr>
           <w:p>
@@ -505,6 +549,523 @@
                 <w:szCs w:val="22"/>
               </w:rPr>
               <w:t>Total Hours</w:t>
+            </w:r>
+          </w:p>
+        </w:tc>
+      </w:tr>
+      <w:tr>
+        <w:trPr>
+          <w:trHeight w:val="425"/>
+        </w:trPr>
+        <w:tc>
+          <w:tcPr>
+            <w:tcW w:w="3225" w:type="dxa"/>
+            <w:vAlign w:val="bottom"/>
+          </w:tcPr>
+          <w:p>
+            <w:pPr>
+              <w:jc w:val="center"/>
+              <w:rPr>
+                <w:rFonts w:cstheme="minorHAnsi"/>
+                <w:sz w:val="22"/>
+                <w:szCs w:val="22"/>
+              </w:rPr>
+            </w:pPr>
+            <w:r>
+              <w:rPr>
+                <w:rFonts w:cstheme="minorHAnsi"/>
+                <w:sz w:val="22"/>
+                <w:szCs w:val="22"/>
+              </w:rPr>
+              <w:t>{#workBlocks}</w:t>
+            </w:r>
+            <w:r>
+              <w:rPr>
+                <w:rFonts w:cstheme="minorHAnsi"/>
+                <w:sz w:val="22"/>
+                <w:szCs w:val="22"/>
+              </w:rPr>
+              <w:t>{job</w:t>
+            </w:r>
+            <w:r>
+              <w:rPr>
+                <w:rFonts w:cstheme="minorHAnsi"/>
+                <w:sz w:val="22"/>
+                <w:szCs w:val="22"/>
+              </w:rPr>
+              <w:t>site</w:t>
+            </w:r>
+            <w:r>
+              <w:rPr>
+                <w:rFonts w:cstheme="minorHAnsi"/>
+                <w:sz w:val="22"/>
+                <w:szCs w:val="22"/>
+              </w:rPr>
+              <w:t>Details</w:t>
+            </w:r>
+            <w:r>
+              <w:rPr>
+                <w:rFonts w:cstheme="minorHAnsi"/>
+                <w:sz w:val="22"/>
+                <w:szCs w:val="22"/>
+              </w:rPr>
+              <w:t>}</w:t>
+            </w:r>
+          </w:p>
+        </w:tc>
+        <w:tc>
+          <w:tcPr>
+            <w:tcW w:w="1006" w:type="dxa"/>
+            <w:vAlign w:val="bottom"/>
+          </w:tcPr>
+          <w:p>
+            <w:pPr>
+              <w:jc w:val="center"/>
+              <w:rPr>
+                <w:rFonts w:cstheme="minorHAnsi"/>
+                <w:sz w:val="22"/>
+                <w:szCs w:val="22"/>
+              </w:rPr>
+            </w:pPr>
+            <w:r>
+              <w:rPr>
+                <w:rFonts w:cstheme="minorHAnsi"/>
+                <w:sz w:val="22"/>
+                <w:szCs w:val="22"/>
+              </w:rPr>
+              <w:t>{</w:t>
+            </w:r>
+            <w:proofErr w:type="spellStart"/>
+            <w:r>
+              <w:rPr>
+                <w:rFonts w:cstheme="minorHAnsi"/>
+                <w:sz w:val="22"/>
+                <w:szCs w:val="22"/>
+              </w:rPr>
+              <w:t>job</w:t>
+            </w:r>
+            <w:r>
+              <w:rPr>
+                <w:rFonts w:cstheme="minorHAnsi"/>
+                <w:sz w:val="22"/>
+                <w:szCs w:val="22"/>
+              </w:rPr>
+              <w:t>site</w:t>
+            </w:r>
+            <w:r>
+              <w:rPr>
+                <w:rFonts w:cstheme="minorHAnsi"/>
+                <w:sz w:val="22"/>
+                <w:szCs w:val="22"/>
+              </w:rPr>
+              <w:t>Id</w:t>
+            </w:r>
+            <w:proofErr w:type="spellEnd"/>
+            <w:r>
+              <w:rPr>
+                <w:rFonts w:cstheme="minorHAnsi"/>
+                <w:sz w:val="22"/>
+                <w:szCs w:val="22"/>
+              </w:rPr>
+              <w:t>}</w:t>
+            </w:r>
+          </w:p>
+        </w:tc>
+        <w:tc>
+          <w:tcPr>
+            <w:tcW w:w="1451" w:type="dxa"/>
+            <w:vAlign w:val="bottom"/>
+          </w:tcPr>
+          <w:p>
+            <w:pPr>
+              <w:jc w:val="center"/>
+              <w:rPr>
+                <w:rFonts w:cstheme="minorHAnsi"/>
+                <w:sz w:val="22"/>
+                <w:szCs w:val="22"/>
+              </w:rPr>
+            </w:pPr>
+            <w:r>
+              <w:rPr>
+                <w:rFonts w:cstheme="minorHAnsi"/>
+                <w:sz w:val="22"/>
+                <w:szCs w:val="22"/>
+              </w:rPr>
+              <w:t>{date}</w:t>
+            </w:r>
+          </w:p>
+        </w:tc>
+        <w:tc>
+          <w:tcPr>
+            <w:tcW w:w="1678" w:type="dxa"/>
+            <w:vAlign w:val="bottom"/>
+          </w:tcPr>
+          <w:p>
+            <w:pPr>
+              <w:jc w:val="center"/>
+              <w:rPr>
+                <w:rFonts w:cstheme="minorHAnsi"/>
+                <w:sz w:val="22"/>
+                <w:szCs w:val="22"/>
+              </w:rPr>
+            </w:pPr>
+            <w:r>
+              <w:rPr>
+                <w:rFonts w:cstheme="minorHAnsi"/>
+                <w:sz w:val="22"/>
+                <w:szCs w:val="22"/>
+              </w:rPr>
+              <w:t>{</w:t>
+            </w:r>
+            <w:proofErr w:type="spellStart"/>
+            <w:r>
+              <w:rPr>
+                <w:rFonts w:cstheme="minorHAnsi"/>
+                <w:sz w:val="22"/>
+                <w:szCs w:val="22"/>
+              </w:rPr>
+              <w:t>work</w:t>
+            </w:r>
+            <w:r>
+              <w:rPr>
+                <w:rFonts w:cstheme="minorHAnsi"/>
+                <w:sz w:val="22"/>
+                <w:szCs w:val="22"/>
+              </w:rPr>
+              <w:t>BlockStart</w:t>
+            </w:r>
+            <w:proofErr w:type="spellEnd"/>
+            <w:r>
+              <w:rPr>
+                <w:rFonts w:cstheme="minorHAnsi"/>
+                <w:sz w:val="22"/>
+                <w:szCs w:val="22"/>
+              </w:rPr>
+              <w:t>}</w:t>
+            </w:r>
+          </w:p>
+        </w:tc>
+        <w:tc>
+          <w:tcPr>
+            <w:tcW w:w="1735" w:type="dxa"/>
+            <w:vAlign w:val="bottom"/>
+          </w:tcPr>
+          <w:p>
+            <w:pPr>
+              <w:jc w:val="center"/>
+              <w:rPr>
+                <w:rFonts w:cstheme="minorHAnsi"/>
+                <w:sz w:val="22"/>
+                <w:szCs w:val="22"/>
+              </w:rPr>
+            </w:pPr>
+            <w:r>
+              <w:rPr>
+                <w:rFonts w:cstheme="minorHAnsi"/>
+                <w:sz w:val="22"/>
+                <w:szCs w:val="22"/>
+              </w:rPr>
+              <w:t>{</w:t>
+            </w:r>
+            <w:proofErr w:type="spellStart"/>
+            <w:r>
+              <w:rPr>
+                <w:rFonts w:cstheme="minorHAnsi"/>
+                <w:sz w:val="22"/>
+                <w:szCs w:val="22"/>
+              </w:rPr>
+              <w:t>break</w:t>
+            </w:r>
+            <w:r>
+              <w:rPr>
+                <w:rFonts w:cstheme="minorHAnsi"/>
+                <w:sz w:val="22"/>
+                <w:szCs w:val="22"/>
+              </w:rPr>
+              <w:t>S</w:t>
+            </w:r>
+            <w:r>
+              <w:rPr>
+                <w:rFonts w:cstheme="minorHAnsi"/>
+                <w:sz w:val="22"/>
+                <w:szCs w:val="22"/>
+              </w:rPr>
+              <w:t>tart</w:t>
+            </w:r>
+            <w:proofErr w:type="spellEnd"/>
+            <w:r>
+              <w:rPr>
+                <w:rFonts w:cstheme="minorHAnsi"/>
+                <w:sz w:val="22"/>
+                <w:szCs w:val="22"/>
+              </w:rPr>
+              <w:t>}</w:t>
+            </w:r>
+          </w:p>
+        </w:tc>
+        <w:tc>
+          <w:tcPr>
+            <w:tcW w:w="1643" w:type="dxa"/>
+            <w:vAlign w:val="bottom"/>
+          </w:tcPr>
+          <w:p>
+            <w:pPr>
+              <w:jc w:val="center"/>
+              <w:rPr>
+                <w:rFonts w:cstheme="minorHAnsi"/>
+                <w:sz w:val="22"/>
+                <w:szCs w:val="22"/>
+              </w:rPr>
+            </w:pPr>
+            <w:r>
+              <w:rPr>
+                <w:rFonts w:cstheme="minorHAnsi"/>
+                <w:sz w:val="22"/>
+                <w:szCs w:val="22"/>
+              </w:rPr>
+              <w:t>{</w:t>
+            </w:r>
+            <w:proofErr w:type="spellStart"/>
+            <w:r>
+              <w:rPr>
+                <w:rFonts w:cstheme="minorHAnsi"/>
+                <w:sz w:val="22"/>
+                <w:szCs w:val="22"/>
+              </w:rPr>
+              <w:t>break</w:t>
+            </w:r>
+            <w:r>
+              <w:rPr>
+                <w:rFonts w:cstheme="minorHAnsi"/>
+                <w:sz w:val="22"/>
+                <w:szCs w:val="22"/>
+              </w:rPr>
+              <w:t>E</w:t>
+            </w:r>
+            <w:r>
+              <w:rPr>
+                <w:rFonts w:cstheme="minorHAnsi"/>
+                <w:sz w:val="22"/>
+                <w:szCs w:val="22"/>
+              </w:rPr>
+              <w:t>nd</w:t>
+            </w:r>
+            <w:proofErr w:type="spellEnd"/>
+            <w:r>
+              <w:rPr>
+                <w:rFonts w:cstheme="minorHAnsi"/>
+                <w:sz w:val="22"/>
+                <w:szCs w:val="22"/>
+              </w:rPr>
+              <w:t>}</w:t>
+            </w:r>
+          </w:p>
+        </w:tc>
+        <w:tc>
+          <w:tcPr>
+            <w:tcW w:w="1586" w:type="dxa"/>
+            <w:vAlign w:val="bottom"/>
+          </w:tcPr>
+          <w:p>
+            <w:pPr>
+              <w:jc w:val="center"/>
+              <w:rPr>
+                <w:rFonts w:cstheme="minorHAnsi"/>
+                <w:sz w:val="22"/>
+                <w:szCs w:val="22"/>
+              </w:rPr>
+            </w:pPr>
+            <w:r>
+              <w:rPr>
+                <w:rFonts w:cstheme="minorHAnsi"/>
+                <w:sz w:val="22"/>
+                <w:szCs w:val="22"/>
+              </w:rPr>
+              <w:t>{</w:t>
+            </w:r>
+            <w:proofErr w:type="spellStart"/>
+            <w:r>
+              <w:rPr>
+                <w:rFonts w:cstheme="minorHAnsi"/>
+                <w:sz w:val="22"/>
+                <w:szCs w:val="22"/>
+              </w:rPr>
+              <w:t>work</w:t>
+            </w:r>
+            <w:r>
+              <w:rPr>
+                <w:rFonts w:cstheme="minorHAnsi"/>
+                <w:sz w:val="22"/>
+                <w:szCs w:val="22"/>
+              </w:rPr>
+              <w:t>Block</w:t>
+            </w:r>
+            <w:r>
+              <w:rPr>
+                <w:rFonts w:cstheme="minorHAnsi"/>
+                <w:sz w:val="22"/>
+                <w:szCs w:val="22"/>
+              </w:rPr>
+              <w:t>E</w:t>
+            </w:r>
+            <w:r>
+              <w:rPr>
+                <w:rFonts w:cstheme="minorHAnsi"/>
+                <w:sz w:val="22"/>
+                <w:szCs w:val="22"/>
+              </w:rPr>
+              <w:t>nd</w:t>
+            </w:r>
+            <w:proofErr w:type="spellEnd"/>
+            <w:r>
+              <w:rPr>
+                <w:rFonts w:cstheme="minorHAnsi"/>
+                <w:sz w:val="22"/>
+                <w:szCs w:val="22"/>
+              </w:rPr>
+              <w:t>}</w:t>
+            </w:r>
+          </w:p>
+        </w:tc>
+        <w:tc>
+          <w:tcPr>
+            <w:tcW w:w="2103" w:type="dxa"/>
+            <w:vAlign w:val="bottom"/>
+          </w:tcPr>
+          <w:p>
+            <w:pPr>
+              <w:jc w:val="center"/>
+              <w:rPr>
+                <w:rFonts w:cstheme="minorHAnsi"/>
+                <w:sz w:val="22"/>
+                <w:szCs w:val="22"/>
+              </w:rPr>
+            </w:pPr>
+            <w:r>
+              <w:rPr>
+                <w:rFonts w:cstheme="minorHAnsi"/>
+                <w:sz w:val="22"/>
+                <w:szCs w:val="22"/>
+              </w:rPr>
+              <w:t>{hours}</w:t>
+            </w:r>
+            <w:r>
+              <w:rPr>
+                <w:rFonts w:cstheme="minorHAnsi"/>
+                <w:sz w:val="22"/>
+                <w:szCs w:val="22"/>
+              </w:rPr>
+              <w:t>{/</w:t>
+            </w:r>
+            <w:proofErr w:type="spellStart"/>
+            <w:r>
+              <w:rPr>
+                <w:rFonts w:cstheme="minorHAnsi"/>
+                <w:sz w:val="22"/>
+                <w:szCs w:val="22"/>
+              </w:rPr>
+              <w:t>workBlocks</w:t>
+            </w:r>
+            <w:proofErr w:type="spellEnd"/>
+            <w:r>
+              <w:rPr>
+                <w:rFonts w:cstheme="minorHAnsi"/>
+                <w:sz w:val="22"/>
+                <w:szCs w:val="22"/>
+              </w:rPr>
+              <w:t>}</w:t>
+            </w:r>
+          </w:p>
+        </w:tc>
+      </w:tr>
+      <w:tr>
+        <w:trPr>
+          <w:trHeight w:val="425"/>
+        </w:trPr>
+        <w:tc>
+          <w:tcPr>
+            <w:tcW w:w="7360" w:type="dxa"/>
+            <w:gridSpan w:val="4"/>
+            <w:vMerge w:val="restart"/>
+            <w:vAlign w:val="bottom"/>
+          </w:tcPr>
+          <w:p>
+            <w:pPr>
+              <w:jc w:val="center"/>
+              <w:rPr>
+                <w:b/>
+                <w:bCs/>
+              </w:rPr>
+            </w:pPr>
+          </w:p>
+          <w:p>
+            <w:pPr>
+              <w:jc w:val="center"/>
+              <w:rPr>
+                <w:b/>
+                <w:bCs/>
+              </w:rPr>
+            </w:pPr>
+            <w:r>
+              <w:rPr>
+                <w:b/>
+                <w:bCs/>
+                <w:i/>
+                <w:iCs/>
+              </w:rPr>
+              <w:t>By signing this timesheet, I certify that above is an accurate reflection of all hours worked and not worked during the indicated time period</w:t>
+            </w:r>
+            <w:r>
+              <w:rPr>
+                <w:b/>
+                <w:bCs/>
+              </w:rPr>
+              <w:t>.</w:t>
+            </w:r>
+          </w:p>
+        </w:tc>
+        <w:tc>
+          <w:tcPr>
+            <w:tcW w:w="4964" w:type="dxa"/>
+            <w:gridSpan w:val="3"/>
+            <w:vAlign w:val="bottom"/>
+          </w:tcPr>
+          <w:p>
+            <w:pPr>
+              <w:jc w:val="right"/>
+              <w:rPr>
+                <w:b/>
+                <w:bCs/>
+              </w:rPr>
+            </w:pPr>
+            <w:r>
+              <w:rPr>
+                <w:b/>
+                <w:bCs/>
+              </w:rPr>
+              <w:t>TOTAL REGULAR HOURS</w:t>
+            </w:r>
+          </w:p>
+        </w:tc>
+        <w:tc>
+          <w:tcPr>
+            <w:tcW w:w="2103" w:type="dxa"/>
+            <w:vAlign w:val="bottom"/>
+          </w:tcPr>
+          <w:p>
+            <w:pPr>
+              <w:jc w:val="center"/>
+            </w:pPr>
+            <w:r>
+              <w:t>{</w:t>
+            </w:r>
+            <w:proofErr w:type="spellStart"/>
+            <w:r>
+              <w:t>regularHours</w:t>
+            </w:r>
+            <w:proofErr w:type="spellEnd"/>
+            <w:r>
+              <w:t>}</w:t>
             </w:r>
           </w:p>
         </w:tc>
@@ -515,693 +1076,7 @@
         </w:trPr>
         <w:tc>
           <w:tcPr>
-            <w:tcW w:w="3693" w:type="dxa"/>
-            <w:vAlign w:val="bottom"/>
-          </w:tcPr>
-          <w:p>
-            <w:pPr>
-              <w:jc w:val="center"/>
-              <w:rPr>
-                <w:i/>
-                <w:iCs/>
-                <w:sz w:val="20"/>
-                <w:szCs w:val="20"/>
-              </w:rPr>
-            </w:pPr>
-            <w:r>
-              <w:rPr>
-                <w:i/>
-                <w:iCs/>
-                <w:sz w:val="20"/>
-                <w:szCs w:val="20"/>
-              </w:rPr>
-              <w:t>Example: R&amp;M Electric 1234 Job Street</w:t>
-            </w:r>
-          </w:p>
-        </w:tc>
-        <w:tc>
-          <w:tcPr>
-            <w:tcW w:w="1328" w:type="dxa"/>
-            <w:vAlign w:val="bottom"/>
-          </w:tcPr>
-          <w:p>
-            <w:pPr>
-              <w:jc w:val="center"/>
-              <w:rPr>
-                <w:i/>
-                <w:iCs/>
-                <w:sz w:val="20"/>
-                <w:szCs w:val="20"/>
-              </w:rPr>
-            </w:pPr>
-            <w:r>
-              <w:rPr>
-                <w:i/>
-                <w:iCs/>
-                <w:sz w:val="20"/>
-                <w:szCs w:val="20"/>
-              </w:rPr>
-              <w:t>RM-123</w:t>
-            </w:r>
-          </w:p>
-        </w:tc>
-        <w:tc>
-          <w:tcPr>
-            <w:tcW w:w="2033" w:type="dxa"/>
-            <w:vAlign w:val="bottom"/>
-          </w:tcPr>
-          <w:p>
-            <w:pPr>
-              <w:jc w:val="center"/>
-              <w:rPr>
-                <w:i/>
-                <w:iCs/>
-                <w:sz w:val="20"/>
-                <w:szCs w:val="20"/>
-              </w:rPr>
-            </w:pPr>
-            <w:r>
-              <w:rPr>
-                <w:i/>
-                <w:iCs/>
-                <w:sz w:val="20"/>
-                <w:szCs w:val="20"/>
-              </w:rPr>
-              <w:t>11/30 Fri</w:t>
-            </w:r>
-          </w:p>
-        </w:tc>
-        <w:tc>
-          <w:tcPr>
-            <w:tcW w:w="1605" w:type="dxa"/>
-            <w:vAlign w:val="bottom"/>
-          </w:tcPr>
-          <w:p>
-            <w:pPr>
-              <w:jc w:val="center"/>
-              <w:rPr>
-                <w:i/>
-                <w:iCs/>
-                <w:sz w:val="20"/>
-                <w:szCs w:val="20"/>
-              </w:rPr>
-            </w:pPr>
-            <w:r>
-              <w:rPr>
-                <w:i/>
-                <w:iCs/>
-                <w:sz w:val="20"/>
-                <w:szCs w:val="20"/>
-              </w:rPr>
-              <w:t>6:00</w:t>
-            </w:r>
-          </w:p>
-        </w:tc>
-        <w:tc>
-          <w:tcPr>
-            <w:tcW w:w="1674" w:type="dxa"/>
-            <w:vAlign w:val="bottom"/>
-          </w:tcPr>
-          <w:p>
-            <w:pPr>
-              <w:jc w:val="center"/>
-              <w:rPr>
-                <w:i/>
-                <w:iCs/>
-                <w:sz w:val="20"/>
-                <w:szCs w:val="20"/>
-              </w:rPr>
-            </w:pPr>
-            <w:r>
-              <w:rPr>
-                <w:i/>
-                <w:iCs/>
-                <w:sz w:val="20"/>
-                <w:szCs w:val="20"/>
-              </w:rPr>
-              <w:t>11:00</w:t>
-            </w:r>
-          </w:p>
-        </w:tc>
-        <w:tc>
-          <w:tcPr>
-            <w:tcW w:w="1501" w:type="dxa"/>
-            <w:vAlign w:val="bottom"/>
-          </w:tcPr>
-          <w:p>
-            <w:pPr>
-              <w:jc w:val="center"/>
-              <w:rPr>
-                <w:i/>
-                <w:iCs/>
-                <w:sz w:val="20"/>
-                <w:szCs w:val="20"/>
-              </w:rPr>
-            </w:pPr>
-            <w:r>
-              <w:rPr>
-                <w:i/>
-                <w:iCs/>
-                <w:sz w:val="20"/>
-                <w:szCs w:val="20"/>
-              </w:rPr>
-              <w:t>11:30</w:t>
-            </w:r>
-          </w:p>
-        </w:tc>
-        <w:tc>
-          <w:tcPr>
-            <w:tcW w:w="1138" w:type="dxa"/>
-            <w:vAlign w:val="bottom"/>
-          </w:tcPr>
-          <w:p>
-            <w:pPr>
-              <w:jc w:val="center"/>
-              <w:rPr>
-                <w:i/>
-                <w:iCs/>
-                <w:sz w:val="20"/>
-                <w:szCs w:val="20"/>
-              </w:rPr>
-            </w:pPr>
-            <w:r>
-              <w:rPr>
-                <w:i/>
-                <w:iCs/>
-                <w:sz w:val="20"/>
-                <w:szCs w:val="20"/>
-              </w:rPr>
-              <w:t>2:30</w:t>
-            </w:r>
-          </w:p>
-        </w:tc>
-        <w:tc>
-          <w:tcPr>
-            <w:tcW w:w="1455" w:type="dxa"/>
-            <w:vAlign w:val="bottom"/>
-          </w:tcPr>
-          <w:p>
-            <w:pPr>
-              <w:jc w:val="center"/>
-              <w:rPr>
-                <w:i/>
-                <w:iCs/>
-                <w:sz w:val="20"/>
-                <w:szCs w:val="20"/>
-              </w:rPr>
-            </w:pPr>
-            <w:r>
-              <w:rPr>
-                <w:i/>
-                <w:iCs/>
-                <w:sz w:val="20"/>
-                <w:szCs w:val="20"/>
-              </w:rPr>
-              <w:t>8</w:t>
-            </w:r>
-          </w:p>
-        </w:tc>
-      </w:tr>
-      <w:tr>
-        <w:trPr>
-          <w:trHeight w:val="425"/>
-        </w:trPr>
-        <w:tc>
-          <w:tcPr>
-            <w:tcW w:w="3693" w:type="dxa"/>
-            <w:vAlign w:val="bottom"/>
-          </w:tcPr>
-          <w:p>
-            <w:pPr>
-              <w:jc w:val="center"/>
-              <w:rPr>
-                <w:rFonts w:cstheme="minorHAnsi"/>
-                <w:sz w:val="22"/>
-                <w:szCs w:val="22"/>
-              </w:rPr>
-            </w:pPr>
-            <w:r>
-              <w:rPr>
-                <w:rFonts w:cstheme="minorHAnsi"/>
-                <w:sz w:val="22"/>
-                <w:szCs w:val="22"/>
-              </w:rPr>
-              <w:t>{#workBlocks}</w:t>
-            </w:r>
-            <w:r>
-              <w:rPr>
-                <w:rFonts w:cstheme="minorHAnsi"/>
-                <w:sz w:val="22"/>
-                <w:szCs w:val="22"/>
-              </w:rPr>
-              <w:t>{job</w:t>
-            </w:r>
-            <w:r>
-              <w:rPr>
-                <w:rFonts w:cstheme="minorHAnsi"/>
-                <w:sz w:val="22"/>
-                <w:szCs w:val="22"/>
-              </w:rPr>
-              <w:t>site</w:t>
-            </w:r>
-            <w:r>
-              <w:rPr>
-                <w:rFonts w:cstheme="minorHAnsi"/>
-                <w:sz w:val="22"/>
-                <w:szCs w:val="22"/>
-              </w:rPr>
-              <w:t>Address}</w:t>
-            </w:r>
-          </w:p>
-        </w:tc>
-        <w:tc>
-          <w:tcPr>
-            <w:tcW w:w="1328" w:type="dxa"/>
-            <w:vAlign w:val="bottom"/>
-          </w:tcPr>
-          <w:p>
-            <w:pPr>
-              <w:jc w:val="center"/>
-              <w:rPr>
-                <w:rFonts w:cstheme="minorHAnsi"/>
-                <w:sz w:val="22"/>
-                <w:szCs w:val="22"/>
-              </w:rPr>
-            </w:pPr>
-            <w:r>
-              <w:rPr>
-                <w:rFonts w:cstheme="minorHAnsi"/>
-                <w:sz w:val="22"/>
-                <w:szCs w:val="22"/>
-              </w:rPr>
-              <w:t>{jobId}</w:t>
-            </w:r>
-          </w:p>
-        </w:tc>
-        <w:tc>
-          <w:tcPr>
-            <w:tcW w:w="2033" w:type="dxa"/>
-            <w:vAlign w:val="bottom"/>
-          </w:tcPr>
-          <w:p>
-            <w:pPr>
-              <w:jc w:val="center"/>
-              <w:rPr>
-                <w:rFonts w:cstheme="minorHAnsi"/>
-                <w:sz w:val="22"/>
-                <w:szCs w:val="22"/>
-              </w:rPr>
-            </w:pPr>
-            <w:r>
-              <w:rPr>
-                <w:rFonts w:cstheme="minorHAnsi"/>
-                <w:sz w:val="22"/>
-                <w:szCs w:val="22"/>
-              </w:rPr>
-              <w:t>{date}</w:t>
-            </w:r>
-          </w:p>
-        </w:tc>
-        <w:tc>
-          <w:tcPr>
-            <w:tcW w:w="1605" w:type="dxa"/>
-            <w:vAlign w:val="bottom"/>
-          </w:tcPr>
-          <w:p>
-            <w:pPr>
-              <w:jc w:val="center"/>
-              <w:rPr>
-                <w:rFonts w:cstheme="minorHAnsi"/>
-                <w:sz w:val="22"/>
-                <w:szCs w:val="22"/>
-              </w:rPr>
-            </w:pPr>
-            <w:r>
-              <w:rPr>
-                <w:rFonts w:cstheme="minorHAnsi"/>
-                <w:sz w:val="22"/>
-                <w:szCs w:val="22"/>
-              </w:rPr>
-              <w:t>{</w:t>
-            </w:r>
-            <w:r>
-              <w:rPr>
-                <w:rFonts w:cstheme="minorHAnsi"/>
-                <w:sz w:val="22"/>
-                <w:szCs w:val="22"/>
-              </w:rPr>
-              <w:t>work</w:t>
-            </w:r>
-            <w:r>
-              <w:rPr>
-                <w:rFonts w:cstheme="minorHAnsi"/>
-                <w:sz w:val="22"/>
-                <w:szCs w:val="22"/>
-              </w:rPr>
-              <w:t>S</w:t>
-            </w:r>
-            <w:r>
-              <w:rPr>
-                <w:rFonts w:cstheme="minorHAnsi"/>
-                <w:sz w:val="22"/>
-                <w:szCs w:val="22"/>
-              </w:rPr>
-              <w:t>tart</w:t>
-            </w:r>
-            <w:r>
-              <w:rPr>
-                <w:rFonts w:cstheme="minorHAnsi"/>
-                <w:sz w:val="22"/>
-                <w:szCs w:val="22"/>
-              </w:rPr>
-              <w:t>Time</w:t>
-            </w:r>
-            <w:r>
-              <w:rPr>
-                <w:rFonts w:cstheme="minorHAnsi"/>
-                <w:sz w:val="22"/>
-                <w:szCs w:val="22"/>
-              </w:rPr>
-              <w:t>}</w:t>
-            </w:r>
-          </w:p>
-        </w:tc>
-        <w:tc>
-          <w:tcPr>
-            <w:tcW w:w="1674" w:type="dxa"/>
-            <w:vAlign w:val="bottom"/>
-          </w:tcPr>
-          <w:p>
-            <w:pPr>
-              <w:jc w:val="center"/>
-              <w:rPr>
-                <w:rFonts w:cstheme="minorHAnsi"/>
-                <w:sz w:val="22"/>
-                <w:szCs w:val="22"/>
-              </w:rPr>
-            </w:pPr>
-            <w:r>
-              <w:rPr>
-                <w:rFonts w:cstheme="minorHAnsi"/>
-                <w:sz w:val="22"/>
-                <w:szCs w:val="22"/>
-              </w:rPr>
-              <w:t>{</w:t>
-            </w:r>
-            <w:r>
-              <w:rPr>
-                <w:rFonts w:cstheme="minorHAnsi"/>
-                <w:sz w:val="22"/>
-                <w:szCs w:val="22"/>
-              </w:rPr>
-              <w:t>break</w:t>
-            </w:r>
-            <w:r>
-              <w:rPr>
-                <w:rFonts w:cstheme="minorHAnsi"/>
-                <w:sz w:val="22"/>
-                <w:szCs w:val="22"/>
-              </w:rPr>
-              <w:t>S</w:t>
-            </w:r>
-            <w:r>
-              <w:rPr>
-                <w:rFonts w:cstheme="minorHAnsi"/>
-                <w:sz w:val="22"/>
-                <w:szCs w:val="22"/>
-              </w:rPr>
-              <w:t>tart</w:t>
-            </w:r>
-            <w:r>
-              <w:rPr>
-                <w:rFonts w:cstheme="minorHAnsi"/>
-                <w:sz w:val="22"/>
-                <w:szCs w:val="22"/>
-              </w:rPr>
-              <w:t>Time</w:t>
-            </w:r>
-            <w:r>
-              <w:rPr>
-                <w:rFonts w:cstheme="minorHAnsi"/>
-                <w:sz w:val="22"/>
-                <w:szCs w:val="22"/>
-              </w:rPr>
-              <w:t>}</w:t>
-            </w:r>
-          </w:p>
-        </w:tc>
-        <w:tc>
-          <w:tcPr>
-            <w:tcW w:w="1501" w:type="dxa"/>
-            <w:vAlign w:val="bottom"/>
-          </w:tcPr>
-          <w:p>
-            <w:pPr>
-              <w:jc w:val="center"/>
-              <w:rPr>
-                <w:rFonts w:cstheme="minorHAnsi"/>
-                <w:sz w:val="22"/>
-                <w:szCs w:val="22"/>
-              </w:rPr>
-            </w:pPr>
-            <w:r>
-              <w:rPr>
-                <w:rFonts w:cstheme="minorHAnsi"/>
-                <w:sz w:val="22"/>
-                <w:szCs w:val="22"/>
-              </w:rPr>
-              <w:t>{</w:t>
-            </w:r>
-            <w:r>
-              <w:rPr>
-                <w:rFonts w:cstheme="minorHAnsi"/>
-                <w:sz w:val="22"/>
-                <w:szCs w:val="22"/>
-              </w:rPr>
-              <w:t>break</w:t>
-            </w:r>
-            <w:r>
-              <w:rPr>
-                <w:rFonts w:cstheme="minorHAnsi"/>
-                <w:sz w:val="22"/>
-                <w:szCs w:val="22"/>
-              </w:rPr>
-              <w:t>E</w:t>
-            </w:r>
-            <w:r>
-              <w:rPr>
-                <w:rFonts w:cstheme="minorHAnsi"/>
-                <w:sz w:val="22"/>
-                <w:szCs w:val="22"/>
-              </w:rPr>
-              <w:t>nd</w:t>
-            </w:r>
-            <w:r>
-              <w:rPr>
-                <w:rFonts w:cstheme="minorHAnsi"/>
-                <w:sz w:val="22"/>
-                <w:szCs w:val="22"/>
-              </w:rPr>
-              <w:t>Time</w:t>
-            </w:r>
-            <w:r>
-              <w:rPr>
-                <w:rFonts w:cstheme="minorHAnsi"/>
-                <w:sz w:val="22"/>
-                <w:szCs w:val="22"/>
-              </w:rPr>
-              <w:t>}</w:t>
-            </w:r>
-          </w:p>
-        </w:tc>
-        <w:tc>
-          <w:tcPr>
-            <w:tcW w:w="1138" w:type="dxa"/>
-            <w:vAlign w:val="bottom"/>
-          </w:tcPr>
-          <w:p>
-            <w:pPr>
-              <w:jc w:val="center"/>
-              <w:rPr>
-                <w:rFonts w:cstheme="minorHAnsi"/>
-                <w:sz w:val="22"/>
-                <w:szCs w:val="22"/>
-              </w:rPr>
-            </w:pPr>
-            <w:r>
-              <w:rPr>
-                <w:rFonts w:cstheme="minorHAnsi"/>
-                <w:sz w:val="22"/>
-                <w:szCs w:val="22"/>
-              </w:rPr>
-              <w:t>{</w:t>
-            </w:r>
-            <w:r>
-              <w:rPr>
-                <w:rFonts w:cstheme="minorHAnsi"/>
-                <w:sz w:val="22"/>
-                <w:szCs w:val="22"/>
-              </w:rPr>
-              <w:t>work</w:t>
-            </w:r>
-            <w:r>
-              <w:rPr>
-                <w:rFonts w:cstheme="minorHAnsi"/>
-                <w:sz w:val="22"/>
-                <w:szCs w:val="22"/>
-              </w:rPr>
-              <w:t>E</w:t>
-            </w:r>
-            <w:r>
-              <w:rPr>
-                <w:rFonts w:cstheme="minorHAnsi"/>
-                <w:sz w:val="22"/>
-                <w:szCs w:val="22"/>
-              </w:rPr>
-              <w:t>nd</w:t>
-            </w:r>
-            <w:r>
-              <w:rPr>
-                <w:rFonts w:cstheme="minorHAnsi"/>
-                <w:sz w:val="22"/>
-                <w:szCs w:val="22"/>
-              </w:rPr>
-              <w:t>Time</w:t>
-            </w:r>
-            <w:r>
-              <w:rPr>
-                <w:rFonts w:cstheme="minorHAnsi"/>
-                <w:sz w:val="22"/>
-                <w:szCs w:val="22"/>
-              </w:rPr>
-              <w:t>}</w:t>
-            </w:r>
-          </w:p>
-        </w:tc>
-        <w:tc>
-          <w:tcPr>
-            <w:tcW w:w="1455" w:type="dxa"/>
-            <w:vAlign w:val="bottom"/>
-          </w:tcPr>
-          <w:p>
-            <w:pPr>
-              <w:jc w:val="center"/>
-              <w:rPr>
-                <w:rFonts w:cstheme="minorHAnsi"/>
-                <w:sz w:val="22"/>
-                <w:szCs w:val="22"/>
-              </w:rPr>
-            </w:pPr>
-            <w:r>
-              <w:rPr>
-                <w:rFonts w:cstheme="minorHAnsi"/>
-                <w:sz w:val="22"/>
-                <w:szCs w:val="22"/>
-              </w:rPr>
-              <w:t>{hours}</w:t>
-            </w:r>
-            <w:r>
-              <w:rPr>
-                <w:rFonts w:cstheme="minorHAnsi"/>
-                <w:sz w:val="22"/>
-                <w:szCs w:val="22"/>
-              </w:rPr>
-              <w:t>{/workBlocks}</w:t>
-            </w:r>
-          </w:p>
-        </w:tc>
-      </w:tr>
-      <w:tr>
-        <w:trPr>
-          <w:trHeight w:val="425"/>
-        </w:trPr>
-        <w:tc>
-          <w:tcPr>
-            <w:tcW w:w="8659" w:type="dxa"/>
-            <w:gridSpan w:val="4"/>
-            <w:vMerge w:val="restart"/>
-            <w:vAlign w:val="bottom"/>
-          </w:tcPr>
-          <w:p>
-            <w:pPr>
-              <w:jc w:val="center"/>
-              <w:rPr>
-                <w:b/>
-                <w:bCs/>
-              </w:rPr>
-            </w:pPr>
-          </w:p>
-          <w:p>
-            <w:pPr>
-              <w:jc w:val="center"/>
-              <w:rPr>
-                <w:b/>
-                <w:bCs/>
-              </w:rPr>
-            </w:pPr>
-            <w:r>
-              <w:rPr>
-                <w:b/>
-                <w:bCs/>
-                <w:i/>
-                <w:iCs/>
-              </w:rPr>
-              <w:t>By signing this timesheet, I certify that above is an accurate reflection of all hours worked and not worked during the indicated time period</w:t>
-            </w:r>
-            <w:r>
-              <w:rPr>
-                <w:b/>
-                <w:bCs/>
-              </w:rPr>
-              <w:t>.</w:t>
-            </w:r>
-          </w:p>
-        </w:tc>
-        <w:tc>
-          <w:tcPr>
-            <w:tcW w:w="4313" w:type="dxa"/>
-            <w:gridSpan w:val="3"/>
-            <w:vAlign w:val="bottom"/>
-          </w:tcPr>
-          <w:p>
-            <w:pPr>
-              <w:jc w:val="right"/>
-              <w:rPr>
-                <w:b/>
-                <w:bCs/>
-              </w:rPr>
-            </w:pPr>
-            <w:r>
-              <w:rPr>
-                <w:b/>
-                <w:bCs/>
-              </w:rPr>
-              <w:t>TOTAL REGULAR HOURS</w:t>
-            </w:r>
-          </w:p>
-        </w:tc>
-        <w:tc>
-          <w:tcPr>
-            <w:tcW w:w="1455" w:type="dxa"/>
-            <w:vAlign w:val="bottom"/>
-          </w:tcPr>
-          <w:p>
-            <w:pPr>
-              <w:jc w:val="center"/>
-            </w:pPr>
-            <w:r>
-              <w:t>{regularHours}</w:t>
-            </w:r>
-          </w:p>
-        </w:tc>
-      </w:tr>
-      <w:tr>
-        <w:trPr>
-          <w:trHeight w:val="457"/>
-        </w:trPr>
-        <w:tc>
-          <w:tcPr>
-            <w:tcW w:w="8659" w:type="dxa"/>
+            <w:tcW w:w="7360" w:type="dxa"/>
             <w:gridSpan w:val="4"/>
             <w:vMerge/>
             <w:vAlign w:val="bottom"/>
@@ -1214,7 +1089,7 @@
         </w:tc>
         <w:tc>
           <w:tcPr>
-            <w:tcW w:w="4313" w:type="dxa"/>
+            <w:tcW w:w="4964" w:type="dxa"/>
             <w:gridSpan w:val="3"/>
             <w:vAlign w:val="bottom"/>
           </w:tcPr>
@@ -1237,7 +1112,7 @@
         </w:tc>
         <w:tc>
           <w:tcPr>
-            <w:tcW w:w="1455" w:type="dxa"/>
+            <w:tcW w:w="2103" w:type="dxa"/>
             <w:vAlign w:val="bottom"/>
           </w:tcPr>
           <w:p>
@@ -1245,7 +1120,15 @@
               <w:jc w:val="center"/>
             </w:pPr>
             <w:r>
-              <w:t>{totalHours}</w:t>
+              <w:t>{</w:t>
+            </w:r>
+            <w:proofErr w:type="spellStart"/>
+            <w:r>
+              <w:t>totalHours</w:t>
+            </w:r>
+            <w:proofErr w:type="spellEnd"/>
+            <w:r>
+              <w:t>}</w:t>
             </w:r>
           </w:p>
         </w:tc>
@@ -1317,6 +1200,7 @@
               </w:rPr>
               <w:t>{</w:t>
             </w:r>
+            <w:proofErr w:type="spellStart"/>
             <w:r>
               <w:rPr>
                 <w:rFonts w:ascii="Zapfino" w:eastAsia="Brush Script MT" w:hAnsi="Zapfino" w:cs="Arial"/>
@@ -1325,6 +1209,7 @@
               </w:rPr>
               <w:t>fullName</w:t>
             </w:r>
+            <w:proofErr w:type="spellEnd"/>
             <w:r>
               <w:rPr>
                 <w:rFonts w:ascii="Zapfino" w:eastAsia="Brush Script MT" w:hAnsi="Zapfino" w:cs="Arial"/>
@@ -1371,7 +1256,15 @@
           <w:p/>
           <w:p>
             <w:r>
-              <w:t>{currentDate}</w:t>
+              <w:t>{</w:t>
+            </w:r>
+            <w:proofErr w:type="spellStart"/>
+            <w:r>
+              <w:t>currentDate</w:t>
+            </w:r>
+            <w:proofErr w:type="spellEnd"/>
+            <w:r>
+              <w:t>}</w:t>
             </w:r>
           </w:p>
         </w:tc>

</xml_diff>